<commit_message>
add more info, update docs
(cherry picked from commit 47d3cd3cf564af5bba6a6da04985e09ff565c2fb)
</commit_message>
<xml_diff>
--- a/docs/Stock_Env_Info.docx
+++ b/docs/Stock_Env_Info.docx
@@ -830,7 +830,7 @@
         <w:jc w:val="left"/>
         <w:textAlignment w:val="auto"/>
         <w:rPr>
-          <w:rFonts w:hint="eastAsia" w:asciiTheme="majorEastAsia" w:hAnsiTheme="majorEastAsia" w:eastAsiaTheme="majorEastAsia" w:cstheme="majorEastAsia"/>
+          <w:rFonts w:hint="default" w:asciiTheme="majorEastAsia" w:hAnsiTheme="majorEastAsia" w:eastAsiaTheme="majorEastAsia" w:cstheme="majorEastAsia"/>
           <w:color w:val="auto"/>
           <w:spacing w:val="0"/>
           <w:position w:val="0"/>
@@ -887,8 +887,18 @@
         <w:jc w:val="left"/>
         <w:textAlignment w:val="auto"/>
         <w:rPr>
-          <w:rFonts w:hint="default"/>
+          <w:rFonts w:hint="eastAsia" w:asciiTheme="majorEastAsia" w:hAnsiTheme="majorEastAsia" w:eastAsiaTheme="majorEastAsia" w:cstheme="majorEastAsia"/>
+          <w:color w:val="000000" w:themeColor="text1"/>
+          <w:spacing w:val="0"/>
+          <w:position w:val="0"/>
+          <w:sz w:val="21"/>
+          <w:shd w:val="clear" w:fill="auto"/>
           <w:lang w:val="en-US" w:eastAsia="zh-CN"/>
+          <w14:textFill>
+            <w14:solidFill>
+              <w14:schemeClr w14:val="tx1"/>
+            </w14:solidFill>
+          </w14:textFill>
         </w:rPr>
       </w:pPr>
       <w:r>
@@ -918,7 +928,1097 @@
         </w:rPr>
         <w:t>环境根据订单执行一次交易并更新到下一次行情，若done == 2则表示该.parquet文件中某支股票交易结束，若done == 1则表示该.parquet文件中所有的股票交易结束。</w:t>
       </w:r>
+      <w:r>
+        <w:rPr>
+          <w:rFonts w:hint="eastAsia" w:asciiTheme="majorEastAsia" w:hAnsiTheme="majorEastAsia" w:eastAsiaTheme="majorEastAsia" w:cstheme="majorEastAsia"/>
+          <w:color w:val="000000" w:themeColor="text1"/>
+          <w:spacing w:val="0"/>
+          <w:position w:val="0"/>
+          <w:sz w:val="21"/>
+          <w:shd w:val="clear" w:fill="auto"/>
+          <w:lang w:val="en-US" w:eastAsia="zh-CN"/>
+          <w14:textFill>
+            <w14:solidFill>
+              <w14:schemeClr w14:val="tx1"/>
+            </w14:solidFill>
+          </w14:textFill>
+        </w:rPr>
+        <w:t xml:space="preserve">info = {'code_pnl': -2969.5365297010803, 'code_cash_pnl': -3730500.41, 'code_positional_pnl': 3727862.999999999, </w:t>
+      </w:r>
+      <w:bookmarkStart w:id="0" w:name="_GoBack"/>
+      <w:bookmarkEnd w:id="0"/>
+      <w:r>
+        <w:rPr>
+          <w:rFonts w:hint="eastAsia" w:asciiTheme="majorEastAsia" w:hAnsiTheme="majorEastAsia" w:eastAsiaTheme="majorEastAsia" w:cstheme="majorEastAsia"/>
+          <w:color w:val="000000" w:themeColor="text1"/>
+          <w:spacing w:val="0"/>
+          <w:position w:val="0"/>
+          <w:sz w:val="21"/>
+          <w:shd w:val="clear" w:fill="auto"/>
+          <w:lang w:val="en-US" w:eastAsia="zh-CN"/>
+          <w14:textFill>
+            <w14:solidFill>
+              <w14:schemeClr w14:val="tx1"/>
+            </w14:solidFill>
+          </w14:textFill>
+        </w:rPr>
+        <w:t>'code_handling_fee': 332.1265297, 'day_pnl': 0.0, 'day_handling_fee': 0.0, 'code_net_position': 81.0, 'ap0_t0': 4599.908},物理含义如下：</w:t>
+      </w:r>
     </w:p>
+    <w:tbl>
+      <w:tblPr>
+        <w:tblStyle w:val="4"/>
+        <w:tblW w:w="0" w:type="auto"/>
+        <w:tblInd w:w="0" w:type="dxa"/>
+        <w:tblBorders>
+          <w:top w:val="single" w:color="auto" w:sz="4" w:space="0"/>
+          <w:left w:val="single" w:color="auto" w:sz="4" w:space="0"/>
+          <w:bottom w:val="single" w:color="auto" w:sz="4" w:space="0"/>
+          <w:right w:val="single" w:color="auto" w:sz="4" w:space="0"/>
+          <w:insideH w:val="single" w:color="auto" w:sz="4" w:space="0"/>
+          <w:insideV w:val="single" w:color="auto" w:sz="4" w:space="0"/>
+        </w:tblBorders>
+        <w:tblLayout w:type="fixed"/>
+        <w:tblCellMar>
+          <w:top w:w="0" w:type="dxa"/>
+          <w:left w:w="108" w:type="dxa"/>
+          <w:bottom w:w="0" w:type="dxa"/>
+          <w:right w:w="108" w:type="dxa"/>
+        </w:tblCellMar>
+      </w:tblPr>
+      <w:tblGrid>
+        <w:gridCol w:w="2473"/>
+        <w:gridCol w:w="6049"/>
+      </w:tblGrid>
+      <w:tr>
+        <w:tblPrEx>
+          <w:tblBorders>
+            <w:top w:val="single" w:color="auto" w:sz="4" w:space="0"/>
+            <w:left w:val="single" w:color="auto" w:sz="4" w:space="0"/>
+            <w:bottom w:val="single" w:color="auto" w:sz="4" w:space="0"/>
+            <w:right w:val="single" w:color="auto" w:sz="4" w:space="0"/>
+            <w:insideH w:val="single" w:color="auto" w:sz="4" w:space="0"/>
+            <w:insideV w:val="single" w:color="auto" w:sz="4" w:space="0"/>
+          </w:tblBorders>
+          <w:tblCellMar>
+            <w:top w:w="0" w:type="dxa"/>
+            <w:left w:w="108" w:type="dxa"/>
+            <w:bottom w:w="0" w:type="dxa"/>
+            <w:right w:w="108" w:type="dxa"/>
+          </w:tblCellMar>
+        </w:tblPrEx>
+        <w:tc>
+          <w:tcPr>
+            <w:tcW w:w="2473" w:type="dxa"/>
+          </w:tcPr>
+          <w:p>
+            <w:pPr>
+              <w:spacing w:before="120" w:after="120" w:line="288" w:lineRule="auto"/>
+              <w:ind w:right="0"/>
+              <w:jc w:val="center"/>
+              <w:rPr>
+                <w:rFonts w:hint="default" w:asciiTheme="majorEastAsia" w:hAnsiTheme="majorEastAsia" w:eastAsiaTheme="majorEastAsia" w:cstheme="majorEastAsia"/>
+                <w:b/>
+                <w:bCs/>
+                <w:color w:val="000000" w:themeColor="text1"/>
+                <w:spacing w:val="0"/>
+                <w:position w:val="0"/>
+                <w:sz w:val="21"/>
+                <w:shd w:val="clear" w:fill="auto"/>
+                <w:vertAlign w:val="baseline"/>
+                <w:lang w:val="en-US" w:eastAsia="zh-CN"/>
+                <w14:textFill>
+                  <w14:solidFill>
+                    <w14:schemeClr w14:val="tx1"/>
+                  </w14:solidFill>
+                </w14:textFill>
+              </w:rPr>
+            </w:pPr>
+            <w:r>
+              <w:rPr>
+                <w:rFonts w:hint="eastAsia" w:asciiTheme="majorEastAsia" w:hAnsiTheme="majorEastAsia" w:eastAsiaTheme="majorEastAsia" w:cstheme="majorEastAsia"/>
+                <w:b/>
+                <w:bCs/>
+                <w:color w:val="000000" w:themeColor="text1"/>
+                <w:spacing w:val="0"/>
+                <w:position w:val="0"/>
+                <w:sz w:val="21"/>
+                <w:shd w:val="clear" w:fill="auto"/>
+                <w:vertAlign w:val="baseline"/>
+                <w:lang w:val="en-US" w:eastAsia="zh-CN"/>
+                <w14:textFill>
+                  <w14:solidFill>
+                    <w14:schemeClr w14:val="tx1"/>
+                  </w14:solidFill>
+                </w14:textFill>
+              </w:rPr>
+              <w:t>键名</w:t>
+            </w:r>
+          </w:p>
+        </w:tc>
+        <w:tc>
+          <w:tcPr>
+            <w:tcW w:w="6049" w:type="dxa"/>
+          </w:tcPr>
+          <w:p>
+            <w:pPr>
+              <w:spacing w:before="120" w:after="120" w:line="288" w:lineRule="auto"/>
+              <w:ind w:right="0"/>
+              <w:jc w:val="center"/>
+              <w:rPr>
+                <w:rFonts w:hint="eastAsia" w:asciiTheme="majorEastAsia" w:hAnsiTheme="majorEastAsia" w:eastAsiaTheme="majorEastAsia" w:cstheme="majorEastAsia"/>
+                <w:b/>
+                <w:bCs/>
+                <w:color w:val="000000" w:themeColor="text1"/>
+                <w:spacing w:val="0"/>
+                <w:position w:val="0"/>
+                <w:sz w:val="21"/>
+                <w:shd w:val="clear" w:fill="auto"/>
+                <w:vertAlign w:val="baseline"/>
+                <w:lang w:val="en-US" w:eastAsia="zh-CN"/>
+                <w14:textFill>
+                  <w14:solidFill>
+                    <w14:schemeClr w14:val="tx1"/>
+                  </w14:solidFill>
+                </w14:textFill>
+              </w:rPr>
+            </w:pPr>
+            <w:r>
+              <w:rPr>
+                <w:rFonts w:hint="eastAsia" w:asciiTheme="majorEastAsia" w:hAnsiTheme="majorEastAsia" w:eastAsiaTheme="majorEastAsia" w:cstheme="majorEastAsia"/>
+                <w:b/>
+                <w:bCs/>
+                <w:color w:val="000000" w:themeColor="text1"/>
+                <w:spacing w:val="0"/>
+                <w:position w:val="0"/>
+                <w:sz w:val="21"/>
+                <w:shd w:val="clear" w:fill="auto"/>
+                <w:vertAlign w:val="baseline"/>
+                <w:lang w:val="en-US" w:eastAsia="zh-CN"/>
+                <w14:textFill>
+                  <w14:solidFill>
+                    <w14:schemeClr w14:val="tx1"/>
+                  </w14:solidFill>
+                </w14:textFill>
+              </w:rPr>
+              <w:t>物理含义</w:t>
+            </w:r>
+          </w:p>
+        </w:tc>
+      </w:tr>
+      <w:tr>
+        <w:tblPrEx>
+          <w:tblBorders>
+            <w:top w:val="single" w:color="auto" w:sz="4" w:space="0"/>
+            <w:left w:val="single" w:color="auto" w:sz="4" w:space="0"/>
+            <w:bottom w:val="single" w:color="auto" w:sz="4" w:space="0"/>
+            <w:right w:val="single" w:color="auto" w:sz="4" w:space="0"/>
+            <w:insideH w:val="single" w:color="auto" w:sz="4" w:space="0"/>
+            <w:insideV w:val="single" w:color="auto" w:sz="4" w:space="0"/>
+          </w:tblBorders>
+          <w:tblCellMar>
+            <w:top w:w="0" w:type="dxa"/>
+            <w:left w:w="108" w:type="dxa"/>
+            <w:bottom w:w="0" w:type="dxa"/>
+            <w:right w:w="108" w:type="dxa"/>
+          </w:tblCellMar>
+        </w:tblPrEx>
+        <w:tc>
+          <w:tcPr>
+            <w:tcW w:w="2473" w:type="dxa"/>
+          </w:tcPr>
+          <w:p>
+            <w:pPr>
+              <w:spacing w:before="120" w:after="120" w:line="288" w:lineRule="auto"/>
+              <w:ind w:right="0"/>
+              <w:jc w:val="left"/>
+              <w:rPr>
+                <w:rFonts w:hint="default" w:asciiTheme="majorEastAsia" w:hAnsiTheme="majorEastAsia" w:eastAsiaTheme="majorEastAsia" w:cstheme="majorEastAsia"/>
+                <w:color w:val="000000" w:themeColor="text1"/>
+                <w:spacing w:val="0"/>
+                <w:position w:val="0"/>
+                <w:sz w:val="21"/>
+                <w:shd w:val="clear" w:fill="auto"/>
+                <w:vertAlign w:val="baseline"/>
+                <w:lang w:val="en-US" w:eastAsia="zh-CN"/>
+                <w14:textFill>
+                  <w14:solidFill>
+                    <w14:schemeClr w14:val="tx1"/>
+                  </w14:solidFill>
+                </w14:textFill>
+              </w:rPr>
+            </w:pPr>
+            <w:r>
+              <w:rPr>
+                <w:rFonts w:hint="eastAsia" w:asciiTheme="majorEastAsia" w:hAnsiTheme="majorEastAsia" w:eastAsiaTheme="majorEastAsia" w:cstheme="majorEastAsia"/>
+                <w:color w:val="000000" w:themeColor="text1"/>
+                <w:spacing w:val="0"/>
+                <w:position w:val="0"/>
+                <w:sz w:val="21"/>
+                <w:shd w:val="clear" w:fill="auto"/>
+                <w:lang w:val="en-US" w:eastAsia="zh-CN"/>
+                <w14:textFill>
+                  <w14:solidFill>
+                    <w14:schemeClr w14:val="tx1"/>
+                  </w14:solidFill>
+                </w14:textFill>
+              </w:rPr>
+              <w:t>'code_pnl'</w:t>
+            </w:r>
+          </w:p>
+        </w:tc>
+        <w:tc>
+          <w:tcPr>
+            <w:tcW w:w="6049" w:type="dxa"/>
+          </w:tcPr>
+          <w:p>
+            <w:pPr>
+              <w:spacing w:before="120" w:after="120" w:line="288" w:lineRule="auto"/>
+              <w:ind w:right="0"/>
+              <w:jc w:val="left"/>
+              <w:rPr>
+                <w:rFonts w:hint="eastAsia" w:asciiTheme="majorEastAsia" w:hAnsiTheme="majorEastAsia" w:eastAsiaTheme="majorEastAsia" w:cstheme="majorEastAsia"/>
+                <w:color w:val="000000" w:themeColor="text1"/>
+                <w:spacing w:val="0"/>
+                <w:position w:val="0"/>
+                <w:sz w:val="21"/>
+                <w:shd w:val="clear" w:fill="auto"/>
+                <w:vertAlign w:val="baseline"/>
+                <w:lang w:val="en-US" w:eastAsia="zh-CN"/>
+                <w14:textFill>
+                  <w14:solidFill>
+                    <w14:schemeClr w14:val="tx1"/>
+                  </w14:solidFill>
+                </w14:textFill>
+              </w:rPr>
+            </w:pPr>
+            <w:r>
+              <w:rPr>
+                <w:rFonts w:hint="eastAsia" w:asciiTheme="majorEastAsia" w:hAnsiTheme="majorEastAsia" w:eastAsiaTheme="majorEastAsia" w:cstheme="majorEastAsia"/>
+                <w:color w:val="000000" w:themeColor="text1"/>
+                <w:spacing w:val="0"/>
+                <w:position w:val="0"/>
+                <w:sz w:val="21"/>
+                <w:shd w:val="clear" w:fill="auto"/>
+                <w:vertAlign w:val="baseline"/>
+                <w:lang w:val="en-US" w:eastAsia="zh-CN"/>
+                <w14:textFill>
+                  <w14:solidFill>
+                    <w14:schemeClr w14:val="tx1"/>
+                  </w14:solidFill>
+                </w14:textFill>
+              </w:rPr>
+              <w:t>某支股票每个step后的收益，初始为0。</w:t>
+            </w:r>
+          </w:p>
+          <w:p>
+            <w:pPr>
+              <w:spacing w:before="120" w:after="120" w:line="288" w:lineRule="auto"/>
+              <w:ind w:right="0"/>
+              <w:jc w:val="left"/>
+              <w:rPr>
+                <w:rFonts w:hint="default" w:asciiTheme="majorEastAsia" w:hAnsiTheme="majorEastAsia" w:eastAsiaTheme="majorEastAsia" w:cstheme="majorEastAsia"/>
+                <w:color w:val="000000" w:themeColor="text1"/>
+                <w:spacing w:val="0"/>
+                <w:position w:val="0"/>
+                <w:sz w:val="21"/>
+                <w:shd w:val="clear" w:fill="auto"/>
+                <w:vertAlign w:val="baseline"/>
+                <w:lang w:val="en-US" w:eastAsia="zh-CN"/>
+                <w14:textFill>
+                  <w14:solidFill>
+                    <w14:schemeClr w14:val="tx1"/>
+                  </w14:solidFill>
+                </w14:textFill>
+              </w:rPr>
+            </w:pPr>
+            <w:r>
+              <w:rPr>
+                <w:rFonts w:hint="eastAsia" w:asciiTheme="majorEastAsia" w:hAnsiTheme="majorEastAsia" w:eastAsiaTheme="majorEastAsia" w:cstheme="majorEastAsia"/>
+                <w:color w:val="000000" w:themeColor="text1"/>
+                <w:spacing w:val="0"/>
+                <w:position w:val="0"/>
+                <w:sz w:val="21"/>
+                <w:shd w:val="clear" w:fill="auto"/>
+                <w:lang w:val="en-US" w:eastAsia="zh-CN"/>
+                <w14:textFill>
+                  <w14:solidFill>
+                    <w14:schemeClr w14:val="tx1"/>
+                  </w14:solidFill>
+                </w14:textFill>
+              </w:rPr>
+              <w:t>'code_pnl' = 'code_cash_pnl' + 'code_positional_pnl' - 'code_handling_fee'</w:t>
+            </w:r>
+          </w:p>
+        </w:tc>
+      </w:tr>
+      <w:tr>
+        <w:tblPrEx>
+          <w:tblBorders>
+            <w:top w:val="single" w:color="auto" w:sz="4" w:space="0"/>
+            <w:left w:val="single" w:color="auto" w:sz="4" w:space="0"/>
+            <w:bottom w:val="single" w:color="auto" w:sz="4" w:space="0"/>
+            <w:right w:val="single" w:color="auto" w:sz="4" w:space="0"/>
+            <w:insideH w:val="single" w:color="auto" w:sz="4" w:space="0"/>
+            <w:insideV w:val="single" w:color="auto" w:sz="4" w:space="0"/>
+          </w:tblBorders>
+          <w:tblCellMar>
+            <w:top w:w="0" w:type="dxa"/>
+            <w:left w:w="108" w:type="dxa"/>
+            <w:bottom w:w="0" w:type="dxa"/>
+            <w:right w:w="108" w:type="dxa"/>
+          </w:tblCellMar>
+        </w:tblPrEx>
+        <w:tc>
+          <w:tcPr>
+            <w:tcW w:w="2473" w:type="dxa"/>
+          </w:tcPr>
+          <w:p>
+            <w:pPr>
+              <w:spacing w:before="120" w:after="120" w:line="288" w:lineRule="auto"/>
+              <w:ind w:right="0"/>
+              <w:jc w:val="left"/>
+              <w:rPr>
+                <w:rFonts w:hint="eastAsia" w:asciiTheme="majorEastAsia" w:hAnsiTheme="majorEastAsia" w:eastAsiaTheme="majorEastAsia" w:cstheme="majorEastAsia"/>
+                <w:color w:val="000000" w:themeColor="text1"/>
+                <w:spacing w:val="0"/>
+                <w:position w:val="0"/>
+                <w:sz w:val="21"/>
+                <w:shd w:val="clear" w:fill="auto"/>
+                <w:lang w:val="en-US" w:eastAsia="zh-CN"/>
+                <w14:textFill>
+                  <w14:solidFill>
+                    <w14:schemeClr w14:val="tx1"/>
+                  </w14:solidFill>
+                </w14:textFill>
+              </w:rPr>
+            </w:pPr>
+            <w:r>
+              <w:rPr>
+                <w:rFonts w:hint="eastAsia" w:asciiTheme="majorEastAsia" w:hAnsiTheme="majorEastAsia" w:eastAsiaTheme="majorEastAsia" w:cstheme="majorEastAsia"/>
+                <w:color w:val="000000" w:themeColor="text1"/>
+                <w:spacing w:val="0"/>
+                <w:position w:val="0"/>
+                <w:sz w:val="21"/>
+                <w:shd w:val="clear" w:fill="auto"/>
+                <w:lang w:val="en-US" w:eastAsia="zh-CN"/>
+                <w14:textFill>
+                  <w14:solidFill>
+                    <w14:schemeClr w14:val="tx1"/>
+                  </w14:solidFill>
+                </w14:textFill>
+              </w:rPr>
+              <w:t>'code_cash_pnl'</w:t>
+            </w:r>
+          </w:p>
+        </w:tc>
+        <w:tc>
+          <w:tcPr>
+            <w:tcW w:w="6049" w:type="dxa"/>
+          </w:tcPr>
+          <w:p>
+            <w:pPr>
+              <w:spacing w:before="120" w:after="120" w:line="288" w:lineRule="auto"/>
+              <w:ind w:right="0"/>
+              <w:jc w:val="left"/>
+              <w:rPr>
+                <w:rFonts w:hint="default" w:asciiTheme="majorEastAsia" w:hAnsiTheme="majorEastAsia" w:eastAsiaTheme="majorEastAsia" w:cstheme="majorEastAsia"/>
+                <w:color w:val="000000" w:themeColor="text1"/>
+                <w:spacing w:val="0"/>
+                <w:position w:val="0"/>
+                <w:sz w:val="21"/>
+                <w:shd w:val="clear" w:fill="auto"/>
+                <w:lang w:val="en-US" w:eastAsia="zh-CN"/>
+                <w14:textFill>
+                  <w14:solidFill>
+                    <w14:schemeClr w14:val="tx1"/>
+                  </w14:solidFill>
+                </w14:textFill>
+              </w:rPr>
+            </w:pPr>
+            <w:r>
+              <w:rPr>
+                <w:rFonts w:hint="eastAsia" w:asciiTheme="majorEastAsia" w:hAnsiTheme="majorEastAsia" w:eastAsiaTheme="majorEastAsia" w:cstheme="majorEastAsia"/>
+                <w:color w:val="000000" w:themeColor="text1"/>
+                <w:spacing w:val="0"/>
+                <w:position w:val="0"/>
+                <w:sz w:val="21"/>
+                <w:shd w:val="clear" w:fill="auto"/>
+                <w:lang w:val="en-US" w:eastAsia="zh-CN"/>
+                <w14:textFill>
+                  <w14:solidFill>
+                    <w14:schemeClr w14:val="tx1"/>
+                  </w14:solidFill>
+                </w14:textFill>
+              </w:rPr>
+              <w:t>某支股票每个step后的手持现金，初始为0，可以为负。</w:t>
+            </w:r>
+          </w:p>
+        </w:tc>
+      </w:tr>
+      <w:tr>
+        <w:tblPrEx>
+          <w:tblBorders>
+            <w:top w:val="single" w:color="auto" w:sz="4" w:space="0"/>
+            <w:left w:val="single" w:color="auto" w:sz="4" w:space="0"/>
+            <w:bottom w:val="single" w:color="auto" w:sz="4" w:space="0"/>
+            <w:right w:val="single" w:color="auto" w:sz="4" w:space="0"/>
+            <w:insideH w:val="single" w:color="auto" w:sz="4" w:space="0"/>
+            <w:insideV w:val="single" w:color="auto" w:sz="4" w:space="0"/>
+          </w:tblBorders>
+          <w:tblCellMar>
+            <w:top w:w="0" w:type="dxa"/>
+            <w:left w:w="108" w:type="dxa"/>
+            <w:bottom w:w="0" w:type="dxa"/>
+            <w:right w:w="108" w:type="dxa"/>
+          </w:tblCellMar>
+        </w:tblPrEx>
+        <w:tc>
+          <w:tcPr>
+            <w:tcW w:w="2473" w:type="dxa"/>
+          </w:tcPr>
+          <w:p>
+            <w:pPr>
+              <w:spacing w:before="120" w:after="120" w:line="288" w:lineRule="auto"/>
+              <w:ind w:right="0"/>
+              <w:jc w:val="left"/>
+              <w:rPr>
+                <w:rFonts w:hint="eastAsia" w:asciiTheme="majorEastAsia" w:hAnsiTheme="majorEastAsia" w:eastAsiaTheme="majorEastAsia" w:cstheme="majorEastAsia"/>
+                <w:color w:val="000000" w:themeColor="text1"/>
+                <w:spacing w:val="0"/>
+                <w:position w:val="0"/>
+                <w:sz w:val="21"/>
+                <w:shd w:val="clear" w:fill="auto"/>
+                <w:lang w:val="en-US" w:eastAsia="zh-CN"/>
+                <w14:textFill>
+                  <w14:solidFill>
+                    <w14:schemeClr w14:val="tx1"/>
+                  </w14:solidFill>
+                </w14:textFill>
+              </w:rPr>
+            </w:pPr>
+            <w:r>
+              <w:rPr>
+                <w:rFonts w:hint="eastAsia" w:asciiTheme="majorEastAsia" w:hAnsiTheme="majorEastAsia" w:eastAsiaTheme="majorEastAsia" w:cstheme="majorEastAsia"/>
+                <w:color w:val="000000" w:themeColor="text1"/>
+                <w:spacing w:val="0"/>
+                <w:position w:val="0"/>
+                <w:sz w:val="21"/>
+                <w:shd w:val="clear" w:fill="auto"/>
+                <w:lang w:val="en-US" w:eastAsia="zh-CN"/>
+                <w14:textFill>
+                  <w14:solidFill>
+                    <w14:schemeClr w14:val="tx1"/>
+                  </w14:solidFill>
+                </w14:textFill>
+              </w:rPr>
+              <w:t>'code_positional_pnl'</w:t>
+            </w:r>
+          </w:p>
+        </w:tc>
+        <w:tc>
+          <w:tcPr>
+            <w:tcW w:w="6049" w:type="dxa"/>
+          </w:tcPr>
+          <w:p>
+            <w:pPr>
+              <w:spacing w:before="120" w:after="120" w:line="288" w:lineRule="auto"/>
+              <w:ind w:right="0"/>
+              <w:jc w:val="left"/>
+              <w:rPr>
+                <w:rFonts w:hint="eastAsia" w:asciiTheme="majorEastAsia" w:hAnsiTheme="majorEastAsia" w:eastAsiaTheme="majorEastAsia" w:cstheme="majorEastAsia"/>
+                <w:color w:val="000000" w:themeColor="text1"/>
+                <w:spacing w:val="0"/>
+                <w:position w:val="0"/>
+                <w:sz w:val="21"/>
+                <w:shd w:val="clear" w:fill="auto"/>
+                <w:lang w:val="en-US" w:eastAsia="zh-CN"/>
+                <w14:textFill>
+                  <w14:solidFill>
+                    <w14:schemeClr w14:val="tx1"/>
+                  </w14:solidFill>
+                </w14:textFill>
+              </w:rPr>
+            </w:pPr>
+            <w:r>
+              <w:rPr>
+                <w:rFonts w:hint="eastAsia" w:asciiTheme="majorEastAsia" w:hAnsiTheme="majorEastAsia" w:eastAsiaTheme="majorEastAsia" w:cstheme="majorEastAsia"/>
+                <w:color w:val="000000" w:themeColor="text1"/>
+                <w:spacing w:val="0"/>
+                <w:position w:val="0"/>
+                <w:sz w:val="21"/>
+                <w:shd w:val="clear" w:fill="auto"/>
+                <w:lang w:val="en-US" w:eastAsia="zh-CN"/>
+                <w14:textFill>
+                  <w14:solidFill>
+                    <w14:schemeClr w14:val="tx1"/>
+                  </w14:solidFill>
+                </w14:textFill>
+              </w:rPr>
+              <w:t>某支股票每个step后的仓位估值。</w:t>
+            </w:r>
+          </w:p>
+          <w:p>
+            <w:pPr>
+              <w:spacing w:before="120" w:after="120" w:line="288" w:lineRule="auto"/>
+              <w:ind w:right="0"/>
+              <w:jc w:val="left"/>
+              <w:rPr>
+                <w:rFonts w:hint="eastAsia" w:asciiTheme="majorEastAsia" w:hAnsiTheme="majorEastAsia" w:eastAsiaTheme="majorEastAsia" w:cstheme="majorEastAsia"/>
+                <w:color w:val="000000" w:themeColor="text1"/>
+                <w:spacing w:val="0"/>
+                <w:position w:val="0"/>
+                <w:sz w:val="21"/>
+                <w:shd w:val="clear" w:fill="auto"/>
+                <w:lang w:val="en-US" w:eastAsia="zh-CN"/>
+                <w14:textFill>
+                  <w14:solidFill>
+                    <w14:schemeClr w14:val="tx1"/>
+                  </w14:solidFill>
+                </w14:textFill>
+              </w:rPr>
+            </w:pPr>
+            <w:r>
+              <w:rPr>
+                <w:rFonts w:hint="eastAsia" w:asciiTheme="majorEastAsia" w:hAnsiTheme="majorEastAsia" w:eastAsiaTheme="majorEastAsia" w:cstheme="majorEastAsia"/>
+                <w:color w:val="000000" w:themeColor="text1"/>
+                <w:spacing w:val="0"/>
+                <w:position w:val="0"/>
+                <w:sz w:val="21"/>
+                <w:shd w:val="clear" w:fill="auto"/>
+                <w:lang w:val="en-US" w:eastAsia="zh-CN"/>
+                <w14:textFill>
+                  <w14:solidFill>
+                    <w14:schemeClr w14:val="tx1"/>
+                  </w14:solidFill>
+                </w14:textFill>
+              </w:rPr>
+              <w:t>'code_positional_pnl' = (askPx1 + bidPx1) / 2 * 'code_net_position' * 10</w:t>
+            </w:r>
+          </w:p>
+        </w:tc>
+      </w:tr>
+      <w:tr>
+        <w:tblPrEx>
+          <w:tblBorders>
+            <w:top w:val="single" w:color="auto" w:sz="4" w:space="0"/>
+            <w:left w:val="single" w:color="auto" w:sz="4" w:space="0"/>
+            <w:bottom w:val="single" w:color="auto" w:sz="4" w:space="0"/>
+            <w:right w:val="single" w:color="auto" w:sz="4" w:space="0"/>
+            <w:insideH w:val="single" w:color="auto" w:sz="4" w:space="0"/>
+            <w:insideV w:val="single" w:color="auto" w:sz="4" w:space="0"/>
+          </w:tblBorders>
+          <w:tblCellMar>
+            <w:top w:w="0" w:type="dxa"/>
+            <w:left w:w="108" w:type="dxa"/>
+            <w:bottom w:w="0" w:type="dxa"/>
+            <w:right w:w="108" w:type="dxa"/>
+          </w:tblCellMar>
+        </w:tblPrEx>
+        <w:tc>
+          <w:tcPr>
+            <w:tcW w:w="2473" w:type="dxa"/>
+          </w:tcPr>
+          <w:p>
+            <w:pPr>
+              <w:spacing w:before="120" w:after="120" w:line="288" w:lineRule="auto"/>
+              <w:ind w:right="0"/>
+              <w:jc w:val="left"/>
+              <w:rPr>
+                <w:rFonts w:hint="eastAsia" w:asciiTheme="majorEastAsia" w:hAnsiTheme="majorEastAsia" w:eastAsiaTheme="majorEastAsia" w:cstheme="majorEastAsia"/>
+                <w:color w:val="000000" w:themeColor="text1"/>
+                <w:spacing w:val="0"/>
+                <w:position w:val="0"/>
+                <w:sz w:val="21"/>
+                <w:shd w:val="clear" w:fill="auto"/>
+                <w:lang w:val="en-US" w:eastAsia="zh-CN"/>
+                <w14:textFill>
+                  <w14:solidFill>
+                    <w14:schemeClr w14:val="tx1"/>
+                  </w14:solidFill>
+                </w14:textFill>
+              </w:rPr>
+            </w:pPr>
+            <w:r>
+              <w:rPr>
+                <w:rFonts w:hint="eastAsia" w:asciiTheme="majorEastAsia" w:hAnsiTheme="majorEastAsia" w:eastAsiaTheme="majorEastAsia" w:cstheme="majorEastAsia"/>
+                <w:color w:val="000000" w:themeColor="text1"/>
+                <w:spacing w:val="0"/>
+                <w:position w:val="0"/>
+                <w:sz w:val="21"/>
+                <w:shd w:val="clear" w:fill="auto"/>
+                <w:lang w:val="en-US" w:eastAsia="zh-CN"/>
+                <w14:textFill>
+                  <w14:solidFill>
+                    <w14:schemeClr w14:val="tx1"/>
+                  </w14:solidFill>
+                </w14:textFill>
+              </w:rPr>
+              <w:t>'code_handling_fee'</w:t>
+            </w:r>
+          </w:p>
+        </w:tc>
+        <w:tc>
+          <w:tcPr>
+            <w:tcW w:w="6049" w:type="dxa"/>
+          </w:tcPr>
+          <w:p>
+            <w:pPr>
+              <w:spacing w:before="120" w:after="120" w:line="288" w:lineRule="auto"/>
+              <w:ind w:right="0"/>
+              <w:jc w:val="left"/>
+              <w:rPr>
+                <w:rFonts w:hint="default" w:asciiTheme="majorEastAsia" w:hAnsiTheme="majorEastAsia" w:eastAsiaTheme="majorEastAsia" w:cstheme="majorEastAsia"/>
+                <w:color w:val="000000" w:themeColor="text1"/>
+                <w:spacing w:val="0"/>
+                <w:position w:val="0"/>
+                <w:sz w:val="21"/>
+                <w:shd w:val="clear" w:fill="auto"/>
+                <w:lang w:val="en-US" w:eastAsia="zh-CN"/>
+                <w14:textFill>
+                  <w14:solidFill>
+                    <w14:schemeClr w14:val="tx1"/>
+                  </w14:solidFill>
+                </w14:textFill>
+              </w:rPr>
+            </w:pPr>
+            <w:r>
+              <w:rPr>
+                <w:rFonts w:hint="eastAsia" w:asciiTheme="majorEastAsia" w:hAnsiTheme="majorEastAsia" w:eastAsiaTheme="majorEastAsia" w:cstheme="majorEastAsia"/>
+                <w:color w:val="000000" w:themeColor="text1"/>
+                <w:spacing w:val="0"/>
+                <w:position w:val="0"/>
+                <w:sz w:val="21"/>
+                <w:shd w:val="clear" w:fill="auto"/>
+                <w:lang w:val="en-US" w:eastAsia="zh-CN"/>
+                <w14:textFill>
+                  <w14:solidFill>
+                    <w14:schemeClr w14:val="tx1"/>
+                  </w14:solidFill>
+                </w14:textFill>
+              </w:rPr>
+              <w:t>某支股票每个step后的累计交易手续费。所有股票每笔交易的收费标准统一为每笔交易金额的万分之0.7。</w:t>
+            </w:r>
+          </w:p>
+        </w:tc>
+      </w:tr>
+      <w:tr>
+        <w:tblPrEx>
+          <w:tblBorders>
+            <w:top w:val="single" w:color="auto" w:sz="4" w:space="0"/>
+            <w:left w:val="single" w:color="auto" w:sz="4" w:space="0"/>
+            <w:bottom w:val="single" w:color="auto" w:sz="4" w:space="0"/>
+            <w:right w:val="single" w:color="auto" w:sz="4" w:space="0"/>
+            <w:insideH w:val="single" w:color="auto" w:sz="4" w:space="0"/>
+            <w:insideV w:val="single" w:color="auto" w:sz="4" w:space="0"/>
+          </w:tblBorders>
+          <w:tblCellMar>
+            <w:top w:w="0" w:type="dxa"/>
+            <w:left w:w="108" w:type="dxa"/>
+            <w:bottom w:w="0" w:type="dxa"/>
+            <w:right w:w="108" w:type="dxa"/>
+          </w:tblCellMar>
+        </w:tblPrEx>
+        <w:tc>
+          <w:tcPr>
+            <w:tcW w:w="2473" w:type="dxa"/>
+          </w:tcPr>
+          <w:p>
+            <w:pPr>
+              <w:spacing w:before="120" w:after="120" w:line="288" w:lineRule="auto"/>
+              <w:ind w:right="0"/>
+              <w:jc w:val="left"/>
+              <w:rPr>
+                <w:rFonts w:hint="eastAsia" w:asciiTheme="majorEastAsia" w:hAnsiTheme="majorEastAsia" w:eastAsiaTheme="majorEastAsia" w:cstheme="majorEastAsia"/>
+                <w:color w:val="000000" w:themeColor="text1"/>
+                <w:spacing w:val="0"/>
+                <w:position w:val="0"/>
+                <w:sz w:val="21"/>
+                <w:shd w:val="clear" w:fill="auto"/>
+                <w:lang w:val="en-US" w:eastAsia="zh-CN"/>
+                <w14:textFill>
+                  <w14:solidFill>
+                    <w14:schemeClr w14:val="tx1"/>
+                  </w14:solidFill>
+                </w14:textFill>
+              </w:rPr>
+            </w:pPr>
+            <w:r>
+              <w:rPr>
+                <w:rFonts w:hint="eastAsia" w:asciiTheme="majorEastAsia" w:hAnsiTheme="majorEastAsia" w:eastAsiaTheme="majorEastAsia" w:cstheme="majorEastAsia"/>
+                <w:color w:val="000000" w:themeColor="text1"/>
+                <w:spacing w:val="0"/>
+                <w:position w:val="0"/>
+                <w:sz w:val="21"/>
+                <w:shd w:val="clear" w:fill="auto"/>
+                <w:lang w:val="en-US" w:eastAsia="zh-CN"/>
+                <w14:textFill>
+                  <w14:solidFill>
+                    <w14:schemeClr w14:val="tx1"/>
+                  </w14:solidFill>
+                </w14:textFill>
+              </w:rPr>
+              <w:t>'day_pnl'</w:t>
+            </w:r>
+          </w:p>
+        </w:tc>
+        <w:tc>
+          <w:tcPr>
+            <w:tcW w:w="6049" w:type="dxa"/>
+          </w:tcPr>
+          <w:p>
+            <w:pPr>
+              <w:spacing w:before="120" w:after="120" w:line="288" w:lineRule="auto"/>
+              <w:ind w:right="0"/>
+              <w:jc w:val="left"/>
+              <w:rPr>
+                <w:rFonts w:hint="default" w:asciiTheme="majorEastAsia" w:hAnsiTheme="majorEastAsia" w:eastAsiaTheme="majorEastAsia" w:cstheme="majorEastAsia"/>
+                <w:color w:val="000000" w:themeColor="text1"/>
+                <w:spacing w:val="0"/>
+                <w:position w:val="0"/>
+                <w:sz w:val="21"/>
+                <w:shd w:val="clear" w:fill="auto"/>
+                <w:lang w:val="en-US" w:eastAsia="zh-CN"/>
+                <w14:textFill>
+                  <w14:solidFill>
+                    <w14:schemeClr w14:val="tx1"/>
+                  </w14:solidFill>
+                </w14:textFill>
+              </w:rPr>
+            </w:pPr>
+            <w:r>
+              <w:rPr>
+                <w:rFonts w:hint="eastAsia" w:asciiTheme="majorEastAsia" w:hAnsiTheme="majorEastAsia" w:eastAsiaTheme="majorEastAsia" w:cstheme="majorEastAsia"/>
+                <w:color w:val="000000" w:themeColor="text1"/>
+                <w:spacing w:val="0"/>
+                <w:position w:val="0"/>
+                <w:sz w:val="21"/>
+                <w:shd w:val="clear" w:fill="auto"/>
+                <w:lang w:val="en-US" w:eastAsia="zh-CN"/>
+                <w14:textFill>
+                  <w14:solidFill>
+                    <w14:schemeClr w14:val="tx1"/>
+                  </w14:solidFill>
+                </w14:textFill>
+              </w:rPr>
+              <w:t>某天所有已经交易完毕的股票的累计收益。</w:t>
+            </w:r>
+          </w:p>
+        </w:tc>
+      </w:tr>
+      <w:tr>
+        <w:tblPrEx>
+          <w:tblBorders>
+            <w:top w:val="single" w:color="auto" w:sz="4" w:space="0"/>
+            <w:left w:val="single" w:color="auto" w:sz="4" w:space="0"/>
+            <w:bottom w:val="single" w:color="auto" w:sz="4" w:space="0"/>
+            <w:right w:val="single" w:color="auto" w:sz="4" w:space="0"/>
+            <w:insideH w:val="single" w:color="auto" w:sz="4" w:space="0"/>
+            <w:insideV w:val="single" w:color="auto" w:sz="4" w:space="0"/>
+          </w:tblBorders>
+          <w:tblCellMar>
+            <w:top w:w="0" w:type="dxa"/>
+            <w:left w:w="108" w:type="dxa"/>
+            <w:bottom w:w="0" w:type="dxa"/>
+            <w:right w:w="108" w:type="dxa"/>
+          </w:tblCellMar>
+        </w:tblPrEx>
+        <w:tc>
+          <w:tcPr>
+            <w:tcW w:w="2473" w:type="dxa"/>
+          </w:tcPr>
+          <w:p>
+            <w:pPr>
+              <w:spacing w:before="120" w:after="120" w:line="288" w:lineRule="auto"/>
+              <w:ind w:right="0"/>
+              <w:jc w:val="left"/>
+              <w:rPr>
+                <w:rFonts w:hint="eastAsia" w:asciiTheme="majorEastAsia" w:hAnsiTheme="majorEastAsia" w:eastAsiaTheme="majorEastAsia" w:cstheme="majorEastAsia"/>
+                <w:color w:val="000000" w:themeColor="text1"/>
+                <w:spacing w:val="0"/>
+                <w:position w:val="0"/>
+                <w:sz w:val="21"/>
+                <w:shd w:val="clear" w:fill="auto"/>
+                <w:lang w:val="en-US" w:eastAsia="zh-CN"/>
+                <w14:textFill>
+                  <w14:solidFill>
+                    <w14:schemeClr w14:val="tx1"/>
+                  </w14:solidFill>
+                </w14:textFill>
+              </w:rPr>
+            </w:pPr>
+            <w:r>
+              <w:rPr>
+                <w:rFonts w:hint="eastAsia" w:asciiTheme="majorEastAsia" w:hAnsiTheme="majorEastAsia" w:eastAsiaTheme="majorEastAsia" w:cstheme="majorEastAsia"/>
+                <w:color w:val="000000" w:themeColor="text1"/>
+                <w:spacing w:val="0"/>
+                <w:position w:val="0"/>
+                <w:sz w:val="21"/>
+                <w:shd w:val="clear" w:fill="auto"/>
+                <w:lang w:val="en-US" w:eastAsia="zh-CN"/>
+                <w14:textFill>
+                  <w14:solidFill>
+                    <w14:schemeClr w14:val="tx1"/>
+                  </w14:solidFill>
+                </w14:textFill>
+              </w:rPr>
+              <w:t>'day_handling_fee'</w:t>
+            </w:r>
+          </w:p>
+        </w:tc>
+        <w:tc>
+          <w:tcPr>
+            <w:tcW w:w="6049" w:type="dxa"/>
+          </w:tcPr>
+          <w:p>
+            <w:pPr>
+              <w:spacing w:before="120" w:after="120" w:line="288" w:lineRule="auto"/>
+              <w:ind w:right="0"/>
+              <w:jc w:val="left"/>
+              <w:rPr>
+                <w:rFonts w:hint="default" w:asciiTheme="majorEastAsia" w:hAnsiTheme="majorEastAsia" w:eastAsiaTheme="majorEastAsia" w:cstheme="majorEastAsia"/>
+                <w:color w:val="000000" w:themeColor="text1"/>
+                <w:spacing w:val="0"/>
+                <w:position w:val="0"/>
+                <w:sz w:val="21"/>
+                <w:shd w:val="clear" w:fill="auto"/>
+                <w:lang w:val="en-US" w:eastAsia="zh-CN"/>
+                <w14:textFill>
+                  <w14:solidFill>
+                    <w14:schemeClr w14:val="tx1"/>
+                  </w14:solidFill>
+                </w14:textFill>
+              </w:rPr>
+            </w:pPr>
+            <w:r>
+              <w:rPr>
+                <w:rFonts w:hint="eastAsia" w:asciiTheme="majorEastAsia" w:hAnsiTheme="majorEastAsia" w:eastAsiaTheme="majorEastAsia" w:cstheme="majorEastAsia"/>
+                <w:color w:val="000000" w:themeColor="text1"/>
+                <w:spacing w:val="0"/>
+                <w:position w:val="0"/>
+                <w:sz w:val="21"/>
+                <w:shd w:val="clear" w:fill="auto"/>
+                <w:lang w:val="en-US" w:eastAsia="zh-CN"/>
+                <w14:textFill>
+                  <w14:solidFill>
+                    <w14:schemeClr w14:val="tx1"/>
+                  </w14:solidFill>
+                </w14:textFill>
+              </w:rPr>
+              <w:t>某天所有已经交易完毕的股票的累计交易手续费。</w:t>
+            </w:r>
+          </w:p>
+        </w:tc>
+      </w:tr>
+      <w:tr>
+        <w:tblPrEx>
+          <w:tblBorders>
+            <w:top w:val="single" w:color="auto" w:sz="4" w:space="0"/>
+            <w:left w:val="single" w:color="auto" w:sz="4" w:space="0"/>
+            <w:bottom w:val="single" w:color="auto" w:sz="4" w:space="0"/>
+            <w:right w:val="single" w:color="auto" w:sz="4" w:space="0"/>
+            <w:insideH w:val="single" w:color="auto" w:sz="4" w:space="0"/>
+            <w:insideV w:val="single" w:color="auto" w:sz="4" w:space="0"/>
+          </w:tblBorders>
+          <w:tblCellMar>
+            <w:top w:w="0" w:type="dxa"/>
+            <w:left w:w="108" w:type="dxa"/>
+            <w:bottom w:w="0" w:type="dxa"/>
+            <w:right w:w="108" w:type="dxa"/>
+          </w:tblCellMar>
+        </w:tblPrEx>
+        <w:tc>
+          <w:tcPr>
+            <w:tcW w:w="2473" w:type="dxa"/>
+          </w:tcPr>
+          <w:p>
+            <w:pPr>
+              <w:spacing w:before="120" w:after="120" w:line="288" w:lineRule="auto"/>
+              <w:ind w:right="0"/>
+              <w:jc w:val="left"/>
+              <w:rPr>
+                <w:rFonts w:hint="eastAsia" w:asciiTheme="majorEastAsia" w:hAnsiTheme="majorEastAsia" w:eastAsiaTheme="majorEastAsia" w:cstheme="majorEastAsia"/>
+                <w:color w:val="000000" w:themeColor="text1"/>
+                <w:spacing w:val="0"/>
+                <w:position w:val="0"/>
+                <w:sz w:val="21"/>
+                <w:shd w:val="clear" w:fill="auto"/>
+                <w:lang w:val="en-US" w:eastAsia="zh-CN"/>
+                <w14:textFill>
+                  <w14:solidFill>
+                    <w14:schemeClr w14:val="tx1"/>
+                  </w14:solidFill>
+                </w14:textFill>
+              </w:rPr>
+            </w:pPr>
+            <w:r>
+              <w:rPr>
+                <w:rFonts w:hint="eastAsia" w:asciiTheme="majorEastAsia" w:hAnsiTheme="majorEastAsia" w:eastAsiaTheme="majorEastAsia" w:cstheme="majorEastAsia"/>
+                <w:color w:val="000000" w:themeColor="text1"/>
+                <w:spacing w:val="0"/>
+                <w:position w:val="0"/>
+                <w:sz w:val="21"/>
+                <w:shd w:val="clear" w:fill="auto"/>
+                <w:lang w:val="en-US" w:eastAsia="zh-CN"/>
+                <w14:textFill>
+                  <w14:solidFill>
+                    <w14:schemeClr w14:val="tx1"/>
+                  </w14:solidFill>
+                </w14:textFill>
+              </w:rPr>
+              <w:t>'code_net_position'</w:t>
+            </w:r>
+          </w:p>
+        </w:tc>
+        <w:tc>
+          <w:tcPr>
+            <w:tcW w:w="6049" w:type="dxa"/>
+          </w:tcPr>
+          <w:p>
+            <w:pPr>
+              <w:spacing w:before="120" w:after="120" w:line="288" w:lineRule="auto"/>
+              <w:ind w:right="0"/>
+              <w:jc w:val="left"/>
+              <w:rPr>
+                <w:rFonts w:hint="eastAsia" w:asciiTheme="majorEastAsia" w:hAnsiTheme="majorEastAsia" w:eastAsiaTheme="majorEastAsia" w:cstheme="majorEastAsia"/>
+                <w:color w:val="000000" w:themeColor="text1"/>
+                <w:spacing w:val="0"/>
+                <w:position w:val="0"/>
+                <w:sz w:val="21"/>
+                <w:shd w:val="clear" w:fill="auto"/>
+                <w:lang w:val="en-US" w:eastAsia="zh-CN"/>
+                <w14:textFill>
+                  <w14:solidFill>
+                    <w14:schemeClr w14:val="tx1"/>
+                  </w14:solidFill>
+                </w14:textFill>
+              </w:rPr>
+            </w:pPr>
+            <w:r>
+              <w:rPr>
+                <w:rFonts w:hint="eastAsia" w:asciiTheme="majorEastAsia" w:hAnsiTheme="majorEastAsia" w:eastAsiaTheme="majorEastAsia" w:cstheme="majorEastAsia"/>
+                <w:color w:val="000000" w:themeColor="text1"/>
+                <w:spacing w:val="0"/>
+                <w:position w:val="0"/>
+                <w:sz w:val="21"/>
+                <w:shd w:val="clear" w:fill="auto"/>
+                <w:lang w:val="en-US" w:eastAsia="zh-CN"/>
+                <w14:textFill>
+                  <w14:solidFill>
+                    <w14:schemeClr w14:val="tx1"/>
+                  </w14:solidFill>
+                </w14:textFill>
+              </w:rPr>
+              <w:t>某支股票每个step后的仓位。</w:t>
+            </w:r>
+          </w:p>
+        </w:tc>
+      </w:tr>
+      <w:tr>
+        <w:tblPrEx>
+          <w:tblBorders>
+            <w:top w:val="single" w:color="auto" w:sz="4" w:space="0"/>
+            <w:left w:val="single" w:color="auto" w:sz="4" w:space="0"/>
+            <w:bottom w:val="single" w:color="auto" w:sz="4" w:space="0"/>
+            <w:right w:val="single" w:color="auto" w:sz="4" w:space="0"/>
+            <w:insideH w:val="single" w:color="auto" w:sz="4" w:space="0"/>
+            <w:insideV w:val="single" w:color="auto" w:sz="4" w:space="0"/>
+          </w:tblBorders>
+          <w:tblCellMar>
+            <w:top w:w="0" w:type="dxa"/>
+            <w:left w:w="108" w:type="dxa"/>
+            <w:bottom w:w="0" w:type="dxa"/>
+            <w:right w:w="108" w:type="dxa"/>
+          </w:tblCellMar>
+        </w:tblPrEx>
+        <w:tc>
+          <w:tcPr>
+            <w:tcW w:w="2473" w:type="dxa"/>
+          </w:tcPr>
+          <w:p>
+            <w:pPr>
+              <w:spacing w:before="120" w:after="120" w:line="288" w:lineRule="auto"/>
+              <w:ind w:right="0"/>
+              <w:jc w:val="left"/>
+              <w:rPr>
+                <w:rFonts w:hint="eastAsia" w:asciiTheme="majorEastAsia" w:hAnsiTheme="majorEastAsia" w:eastAsiaTheme="majorEastAsia" w:cstheme="majorEastAsia"/>
+                <w:color w:val="000000" w:themeColor="text1"/>
+                <w:spacing w:val="0"/>
+                <w:position w:val="0"/>
+                <w:sz w:val="21"/>
+                <w:shd w:val="clear" w:fill="auto"/>
+                <w:lang w:val="en-US" w:eastAsia="zh-CN"/>
+                <w14:textFill>
+                  <w14:solidFill>
+                    <w14:schemeClr w14:val="tx1"/>
+                  </w14:solidFill>
+                </w14:textFill>
+              </w:rPr>
+            </w:pPr>
+            <w:r>
+              <w:rPr>
+                <w:rFonts w:hint="eastAsia" w:asciiTheme="majorEastAsia" w:hAnsiTheme="majorEastAsia" w:eastAsiaTheme="majorEastAsia" w:cstheme="majorEastAsia"/>
+                <w:color w:val="000000" w:themeColor="text1"/>
+                <w:spacing w:val="0"/>
+                <w:position w:val="0"/>
+                <w:sz w:val="21"/>
+                <w:shd w:val="clear" w:fill="auto"/>
+                <w:lang w:val="en-US" w:eastAsia="zh-CN"/>
+                <w14:textFill>
+                  <w14:solidFill>
+                    <w14:schemeClr w14:val="tx1"/>
+                  </w14:solidFill>
+                </w14:textFill>
+              </w:rPr>
+              <w:t>'ap0_t0'</w:t>
+            </w:r>
+          </w:p>
+        </w:tc>
+        <w:tc>
+          <w:tcPr>
+            <w:tcW w:w="6049" w:type="dxa"/>
+          </w:tcPr>
+          <w:p>
+            <w:pPr>
+              <w:spacing w:before="120" w:after="120" w:line="288" w:lineRule="auto"/>
+              <w:ind w:right="0"/>
+              <w:jc w:val="left"/>
+              <w:rPr>
+                <w:rFonts w:hint="default" w:asciiTheme="majorEastAsia" w:hAnsiTheme="majorEastAsia" w:eastAsiaTheme="majorEastAsia" w:cstheme="majorEastAsia"/>
+                <w:color w:val="000000" w:themeColor="text1"/>
+                <w:spacing w:val="0"/>
+                <w:position w:val="0"/>
+                <w:sz w:val="21"/>
+                <w:shd w:val="clear" w:fill="auto"/>
+                <w:lang w:val="en-US" w:eastAsia="zh-CN"/>
+                <w14:textFill>
+                  <w14:solidFill>
+                    <w14:schemeClr w14:val="tx1"/>
+                  </w14:solidFill>
+                </w14:textFill>
+              </w:rPr>
+            </w:pPr>
+            <w:r>
+              <w:rPr>
+                <w:rFonts w:hint="eastAsia" w:asciiTheme="majorEastAsia" w:hAnsiTheme="majorEastAsia" w:eastAsiaTheme="majorEastAsia" w:cstheme="majorEastAsia"/>
+                <w:color w:val="000000" w:themeColor="text1"/>
+                <w:spacing w:val="0"/>
+                <w:position w:val="0"/>
+                <w:sz w:val="21"/>
+                <w:shd w:val="clear" w:fill="auto"/>
+                <w:lang w:val="en-US" w:eastAsia="zh-CN"/>
+                <w14:textFill>
+                  <w14:solidFill>
+                    <w14:schemeClr w14:val="tx1"/>
+                  </w14:solidFill>
+                </w14:textFill>
+              </w:rPr>
+              <w:t>某支股票当天第一个askPx1。</w:t>
+            </w:r>
+          </w:p>
+        </w:tc>
+      </w:tr>
+    </w:tbl>
     <w:p>
       <w:pPr>
         <w:keepNext w:val="0"/>
@@ -972,7 +2072,9 @@
         </w:tblBorders>
         <w:tblLayout w:type="fixed"/>
         <w:tblCellMar>
+          <w:top w:w="0" w:type="dxa"/>
           <w:left w:w="108" w:type="dxa"/>
+          <w:bottom w:w="0" w:type="dxa"/>
           <w:right w:w="108" w:type="dxa"/>
         </w:tblCellMar>
       </w:tblPr>
@@ -991,7 +2093,9 @@
             <w:insideV w:val="single" w:color="auto" w:sz="4" w:space="0"/>
           </w:tblBorders>
           <w:tblCellMar>
+            <w:top w:w="0" w:type="dxa"/>
             <w:left w:w="108" w:type="dxa"/>
+            <w:bottom w:w="0" w:type="dxa"/>
             <w:right w:w="108" w:type="dxa"/>
           </w:tblCellMar>
         </w:tblPrEx>
@@ -1085,7 +2189,9 @@
             <w:insideV w:val="single" w:color="auto" w:sz="4" w:space="0"/>
           </w:tblBorders>
           <w:tblCellMar>
+            <w:top w:w="0" w:type="dxa"/>
             <w:left w:w="108" w:type="dxa"/>
+            <w:bottom w:w="0" w:type="dxa"/>
             <w:right w:w="108" w:type="dxa"/>
           </w:tblCellMar>
         </w:tblPrEx>
@@ -1171,7 +2277,9 @@
             <w:insideV w:val="single" w:color="auto" w:sz="4" w:space="0"/>
           </w:tblBorders>
           <w:tblCellMar>
+            <w:top w:w="0" w:type="dxa"/>
             <w:left w:w="108" w:type="dxa"/>
+            <w:bottom w:w="0" w:type="dxa"/>
             <w:right w:w="108" w:type="dxa"/>
           </w:tblCellMar>
         </w:tblPrEx>
@@ -1272,7 +2380,9 @@
             <w:insideV w:val="single" w:color="auto" w:sz="4" w:space="0"/>
           </w:tblBorders>
           <w:tblCellMar>
+            <w:top w:w="0" w:type="dxa"/>
             <w:left w:w="108" w:type="dxa"/>
+            <w:bottom w:w="0" w:type="dxa"/>
             <w:right w:w="108" w:type="dxa"/>
           </w:tblCellMar>
         </w:tblPrEx>
@@ -1401,7 +2511,9 @@
             <w:insideV w:val="single" w:color="auto" w:sz="4" w:space="0"/>
           </w:tblBorders>
           <w:tblCellMar>
+            <w:top w:w="0" w:type="dxa"/>
             <w:left w:w="108" w:type="dxa"/>
+            <w:bottom w:w="0" w:type="dxa"/>
             <w:right w:w="108" w:type="dxa"/>
           </w:tblCellMar>
         </w:tblPrEx>
@@ -1575,7 +2687,9 @@
             <w:insideV w:val="single" w:color="auto" w:sz="4" w:space="0"/>
           </w:tblBorders>
           <w:tblCellMar>
+            <w:top w:w="0" w:type="dxa"/>
             <w:left w:w="108" w:type="dxa"/>
+            <w:bottom w:w="0" w:type="dxa"/>
             <w:right w:w="108" w:type="dxa"/>
           </w:tblCellMar>
         </w:tblPrEx>
@@ -1732,7 +2846,9 @@
             <w:insideV w:val="single" w:color="auto" w:sz="4" w:space="0"/>
           </w:tblBorders>
           <w:tblCellMar>
+            <w:top w:w="0" w:type="dxa"/>
             <w:left w:w="108" w:type="dxa"/>
+            <w:bottom w:w="0" w:type="dxa"/>
             <w:right w:w="108" w:type="dxa"/>
           </w:tblCellMar>
         </w:tblPrEx>
@@ -1833,7 +2949,9 @@
             <w:insideV w:val="single" w:color="auto" w:sz="4" w:space="0"/>
           </w:tblBorders>
           <w:tblCellMar>
+            <w:top w:w="0" w:type="dxa"/>
             <w:left w:w="108" w:type="dxa"/>
+            <w:bottom w:w="0" w:type="dxa"/>
             <w:right w:w="108" w:type="dxa"/>
           </w:tblCellMar>
         </w:tblPrEx>
@@ -1934,7 +3052,9 @@
             <w:insideV w:val="single" w:color="auto" w:sz="4" w:space="0"/>
           </w:tblBorders>
           <w:tblCellMar>
+            <w:top w:w="0" w:type="dxa"/>
             <w:left w:w="108" w:type="dxa"/>
+            <w:bottom w:w="0" w:type="dxa"/>
             <w:right w:w="108" w:type="dxa"/>
           </w:tblCellMar>
         </w:tblPrEx>
@@ -2035,7 +3155,9 @@
             <w:insideV w:val="single" w:color="auto" w:sz="4" w:space="0"/>
           </w:tblBorders>
           <w:tblCellMar>
+            <w:top w:w="0" w:type="dxa"/>
             <w:left w:w="108" w:type="dxa"/>
+            <w:bottom w:w="0" w:type="dxa"/>
             <w:right w:w="108" w:type="dxa"/>
           </w:tblCellMar>
         </w:tblPrEx>
@@ -2136,7 +3258,9 @@
             <w:insideV w:val="single" w:color="auto" w:sz="4" w:space="0"/>
           </w:tblBorders>
           <w:tblCellMar>
+            <w:top w:w="0" w:type="dxa"/>
             <w:left w:w="108" w:type="dxa"/>
+            <w:bottom w:w="0" w:type="dxa"/>
             <w:right w:w="108" w:type="dxa"/>
           </w:tblCellMar>
         </w:tblPrEx>
@@ -8172,8 +9296,6 @@
         </w:rPr>
         <w:t>其中，夏普率约等于16 * mean(Pnl_oneday) / std(Pnl_oneday),最终按照RealPnl的大小进行排名。</w:t>
       </w:r>
-      <w:bookmarkStart w:id="0" w:name="_GoBack"/>
-      <w:bookmarkEnd w:id="0"/>
     </w:p>
     <w:p>
       <w:pPr>
@@ -8361,7 +9483,7 @@
   <w:docDefaults>
     <w:rPrDefault>
       <w:rPr>
-        <w:rFonts w:asciiTheme="minorHAnsi" w:hAnsiTheme="minorHAnsi" w:eastAsiaTheme="minorEastAsia" w:cstheme="minorBidi"/>
+        <w:rFonts w:ascii="Times New Roman" w:hAnsi="Times New Roman" w:eastAsia="宋体" w:cs="Times New Roman"/>
       </w:rPr>
     </w:rPrDefault>
     <w:pPrDefault/>

</xml_diff>